<commit_message>
no really, it's finished
</commit_message>
<xml_diff>
--- a/class_7/hautau_class_7.docx
+++ b/class_7/hautau_class_7.docx
@@ -68,12 +68,23 @@
           <w:rFonts w:ascii="Helvetica" w:hAnsi="Helvetica"/>
         </w:rPr>
       </w:pPr>
+      <w:hyperlink r:id="rId6" w:history="1">
+        <w:r>
+          <w:rPr>
+            <w:rStyle w:val="Hyperlink"/>
+            <w:rFonts w:ascii="Helvetica" w:hAnsi="Helvetica"/>
+          </w:rPr>
+          <w:t>https://raw.github.com/CrossTheStreams/data_science/master/class_7/sparse_matrix.r</w:t>
+        </w:r>
+      </w:hyperlink>
       <w:r>
         <w:rPr>
           <w:rFonts w:ascii="Helvetica" w:hAnsi="Helvetica"/>
         </w:rPr>
         <w:t xml:space="preserve"> </w:t>
       </w:r>
+      <w:bookmarkStart w:id="0" w:name="_GoBack"/>
+      <w:bookmarkEnd w:id="0"/>
     </w:p>
     <w:p>
       <w:pPr>
@@ -143,8 +154,6 @@
         </w:rPr>
         <w:t>90/100 = 0.9 (90%)</w:t>
       </w:r>
-      <w:bookmarkStart w:id="0" w:name="_GoBack"/>
-      <w:bookmarkEnd w:id="0"/>
     </w:p>
     <w:p>
       <w:pPr>
@@ -1423,6 +1432,17 @@
       </w:tblCellMar>
     </w:tblPr>
   </w:style>
+  <w:style w:type="character" w:styleId="Hyperlink">
+    <w:name w:val="Hyperlink"/>
+    <w:basedOn w:val="DefaultParagraphFont"/>
+    <w:uiPriority w:val="99"/>
+    <w:unhideWhenUsed/>
+    <w:rsid w:val="00EC3538"/>
+    <w:rPr>
+      <w:color w:val="0000FF" w:themeColor="hyperlink"/>
+      <w:u w:val="single"/>
+    </w:rPr>
+  </w:style>
 </w:styles>
 </file>
 
@@ -1642,6 +1662,17 @@
         <w:right w:w="108" w:type="dxa"/>
       </w:tblCellMar>
     </w:tblPr>
+  </w:style>
+  <w:style w:type="character" w:styleId="Hyperlink">
+    <w:name w:val="Hyperlink"/>
+    <w:basedOn w:val="DefaultParagraphFont"/>
+    <w:uiPriority w:val="99"/>
+    <w:unhideWhenUsed/>
+    <w:rsid w:val="00EC3538"/>
+    <w:rPr>
+      <w:color w:val="0000FF" w:themeColor="hyperlink"/>
+      <w:u w:val="single"/>
+    </w:rPr>
   </w:style>
 </w:styles>
 </file>

</xml_diff>